<commit_message>
inclusao dos objetivos do tcc
</commit_message>
<xml_diff>
--- a/Objetivos.docx
+++ b/Objetivos.docx
@@ -7,17 +7,19 @@
         <w:spacing w:after="100" w:line="240" w:lineRule="auto"/>
         <w:rPr>
           <w:rFonts w:ascii="Times New Roman" w:eastAsia="Times New Roman" w:hAnsi="Times New Roman" w:cs="Times New Roman"/>
-          <w:sz w:val="24"/>
-          <w:szCs w:val="24"/>
+          <w:b/>
+          <w:sz w:val="32"/>
+          <w:szCs w:val="32"/>
           <w:lang w:eastAsia="pt-BR"/>
         </w:rPr>
       </w:pPr>
       <w:r>
         <w:rPr>
           <w:rFonts w:ascii="Times New Roman" w:eastAsia="Times New Roman" w:hAnsi="Times New Roman" w:cs="Times New Roman"/>
-          <w:color w:val="000000"/>
-          <w:sz w:val="38"/>
-          <w:szCs w:val="38"/>
+          <w:b/>
+          <w:color w:val="000000"/>
+          <w:sz w:val="32"/>
+          <w:szCs w:val="32"/>
           <w:lang w:eastAsia="pt-BR"/>
         </w:rPr>
         <w:t>Objetivos</w:t>
@@ -29,8 +31,9 @@
         <w:ind w:firstLine="298"/>
         <w:rPr>
           <w:rFonts w:ascii="Times New Roman" w:eastAsia="Times New Roman" w:hAnsi="Times New Roman" w:cs="Times New Roman"/>
-          <w:sz w:val="24"/>
-          <w:szCs w:val="24"/>
+          <w:color w:val="000000"/>
+          <w:sz w:val="28"/>
+          <w:szCs w:val="28"/>
           <w:lang w:eastAsia="pt-BR"/>
         </w:rPr>
       </w:pPr>
@@ -38,54 +41,101 @@
         <w:rPr>
           <w:rFonts w:ascii="Times New Roman" w:eastAsia="Times New Roman" w:hAnsi="Times New Roman" w:cs="Times New Roman"/>
           <w:color w:val="000000"/>
-          <w:sz w:val="20"/>
-          <w:szCs w:val="20"/>
-          <w:lang w:eastAsia="pt-BR"/>
-        </w:rPr>
-        <w:t xml:space="preserve">Nesta seção, será apresentado o objetivo de nosso trabalho de conclusão de curso e como iremos dividi-lo em </w:t>
-      </w:r>
-      <w:proofErr w:type="spellStart"/>
-      <w:r>
-        <w:rPr>
-          <w:rFonts w:ascii="Times New Roman" w:eastAsia="Times New Roman" w:hAnsi="Times New Roman" w:cs="Times New Roman"/>
-          <w:color w:val="000000"/>
-          <w:sz w:val="20"/>
-          <w:szCs w:val="20"/>
-          <w:lang w:eastAsia="pt-BR"/>
-        </w:rPr>
-        <w:t>subpassos</w:t>
-      </w:r>
-      <w:proofErr w:type="spellEnd"/>
-      <w:r>
-        <w:rPr>
-          <w:rFonts w:ascii="Times New Roman" w:eastAsia="Times New Roman" w:hAnsi="Times New Roman" w:cs="Times New Roman"/>
-          <w:color w:val="000000"/>
-          <w:sz w:val="20"/>
-          <w:szCs w:val="20"/>
-          <w:lang w:eastAsia="pt-BR"/>
-        </w:rPr>
-        <w:t xml:space="preserve"> que no final consigam atender aquilo que se foi proposto.</w:t>
-      </w:r>
-    </w:p>
-    <w:p>
-      <w:pPr>
-        <w:spacing w:after="100" w:line="240" w:lineRule="auto"/>
-        <w:rPr>
-          <w:rFonts w:ascii="Times New Roman" w:eastAsia="Times New Roman" w:hAnsi="Times New Roman" w:cs="Times New Roman"/>
-          <w:sz w:val="24"/>
-          <w:szCs w:val="24"/>
-          <w:lang w:eastAsia="pt-BR"/>
-        </w:rPr>
-      </w:pPr>
-      <w:r>
-        <w:rPr>
-          <w:rFonts w:ascii="Times New Roman" w:eastAsia="Times New Roman" w:hAnsi="Times New Roman" w:cs="Times New Roman"/>
-          <w:color w:val="000000"/>
-          <w:sz w:val="24"/>
-          <w:szCs w:val="24"/>
-          <w:lang w:eastAsia="pt-BR"/>
-        </w:rPr>
-        <w:t>Objetivo Geral</w:t>
+          <w:sz w:val="28"/>
+          <w:szCs w:val="28"/>
+          <w:lang w:eastAsia="pt-BR"/>
+        </w:rPr>
+        <w:t>Nesta seção,</w:t>
+      </w:r>
+      <w:r>
+        <w:rPr>
+          <w:rFonts w:ascii="Times New Roman" w:eastAsia="Times New Roman" w:hAnsi="Times New Roman" w:cs="Times New Roman"/>
+          <w:color w:val="000000"/>
+          <w:sz w:val="28"/>
+          <w:szCs w:val="28"/>
+          <w:lang w:eastAsia="pt-BR"/>
+        </w:rPr>
+        <w:t xml:space="preserve"> será apresentado o objetivo do </w:t>
+      </w:r>
+      <w:r>
+        <w:rPr>
+          <w:rFonts w:ascii="Times New Roman" w:eastAsia="Times New Roman" w:hAnsi="Times New Roman" w:cs="Times New Roman"/>
+          <w:color w:val="000000"/>
+          <w:sz w:val="28"/>
+          <w:szCs w:val="28"/>
+          <w:lang w:eastAsia="pt-BR"/>
+        </w:rPr>
+        <w:t xml:space="preserve">trabalho </w:t>
+      </w:r>
+      <w:r>
+        <w:rPr>
+          <w:rFonts w:ascii="Times New Roman" w:eastAsia="Times New Roman" w:hAnsi="Times New Roman" w:cs="Times New Roman"/>
+          <w:color w:val="000000"/>
+          <w:sz w:val="28"/>
+          <w:szCs w:val="28"/>
+          <w:lang w:eastAsia="pt-BR"/>
+        </w:rPr>
+        <w:t xml:space="preserve">e como o objetivo será dividido em pequenos </w:t>
+      </w:r>
+      <w:r>
+        <w:rPr>
+          <w:rFonts w:ascii="Times New Roman" w:eastAsia="Times New Roman" w:hAnsi="Times New Roman" w:cs="Times New Roman"/>
+          <w:color w:val="000000"/>
+          <w:sz w:val="28"/>
+          <w:szCs w:val="28"/>
+          <w:lang w:eastAsia="pt-BR"/>
+        </w:rPr>
+        <w:t xml:space="preserve">passos </w:t>
+      </w:r>
+      <w:r>
+        <w:rPr>
+          <w:rFonts w:ascii="Times New Roman" w:eastAsia="Times New Roman" w:hAnsi="Times New Roman" w:cs="Times New Roman"/>
+          <w:color w:val="000000"/>
+          <w:sz w:val="28"/>
+          <w:szCs w:val="28"/>
+          <w:lang w:eastAsia="pt-BR"/>
+        </w:rPr>
+        <w:t xml:space="preserve">para </w:t>
+      </w:r>
+      <w:r>
+        <w:rPr>
+          <w:rFonts w:ascii="Times New Roman" w:eastAsia="Times New Roman" w:hAnsi="Times New Roman" w:cs="Times New Roman"/>
+          <w:color w:val="000000"/>
+          <w:sz w:val="28"/>
+          <w:szCs w:val="28"/>
+          <w:lang w:eastAsia="pt-BR"/>
+        </w:rPr>
+        <w:t>que no final</w:t>
+      </w:r>
+      <w:r>
+        <w:rPr>
+          <w:rFonts w:ascii="Times New Roman" w:eastAsia="Times New Roman" w:hAnsi="Times New Roman" w:cs="Times New Roman"/>
+          <w:color w:val="000000"/>
+          <w:sz w:val="28"/>
+          <w:szCs w:val="28"/>
+          <w:lang w:eastAsia="pt-BR"/>
+        </w:rPr>
+        <w:t xml:space="preserve"> seja atendido o que foi proposto</w:t>
+      </w:r>
+      <w:r>
+        <w:rPr>
+          <w:rFonts w:ascii="Times New Roman" w:eastAsia="Times New Roman" w:hAnsi="Times New Roman" w:cs="Times New Roman"/>
+          <w:color w:val="000000"/>
+          <w:sz w:val="28"/>
+          <w:szCs w:val="28"/>
+          <w:lang w:eastAsia="pt-BR"/>
+        </w:rPr>
+        <w:t>.</w:t>
+      </w:r>
+      <w:r>
+        <w:rPr>
+          <w:rFonts w:ascii="Times New Roman" w:eastAsia="Times New Roman" w:hAnsi="Times New Roman" w:cs="Times New Roman"/>
+          <w:color w:val="000000"/>
+          <w:sz w:val="28"/>
+          <w:szCs w:val="28"/>
+          <w:lang w:eastAsia="pt-BR"/>
+        </w:rPr>
+        <w:t xml:space="preserve"> Para fins de segurança não será exposto no trabalho o nome da aplicação que foi alvo.</w:t>
       </w:r>
     </w:p>
     <w:p>
@@ -99,57 +149,39 @@
           <w:lang w:eastAsia="pt-BR"/>
         </w:rPr>
       </w:pPr>
-      <w:r>
-        <w:rPr>
-          <w:rFonts w:ascii="Times New Roman" w:eastAsia="Times New Roman" w:hAnsi="Times New Roman" w:cs="Times New Roman"/>
-          <w:color w:val="000000"/>
-          <w:sz w:val="20"/>
-          <w:szCs w:val="20"/>
-          <w:lang w:eastAsia="pt-BR"/>
-        </w:rPr>
-        <w:t>Identificar e avaliar pontos vulneráveis na estrutura de segurança de sistemas computacionais do IFPE.</w:t>
-      </w:r>
     </w:p>
     <w:p>
       <w:pPr>
         <w:spacing w:after="100" w:line="240" w:lineRule="auto"/>
         <w:rPr>
           <w:rFonts w:ascii="Times New Roman" w:eastAsia="Times New Roman" w:hAnsi="Times New Roman" w:cs="Times New Roman"/>
-          <w:sz w:val="24"/>
-          <w:szCs w:val="24"/>
+          <w:b/>
+          <w:sz w:val="32"/>
+          <w:szCs w:val="32"/>
           <w:lang w:eastAsia="pt-BR"/>
         </w:rPr>
       </w:pPr>
       <w:r>
         <w:rPr>
           <w:rFonts w:ascii="Times New Roman" w:eastAsia="Times New Roman" w:hAnsi="Times New Roman" w:cs="Times New Roman"/>
-          <w:color w:val="000000"/>
-          <w:sz w:val="24"/>
-          <w:szCs w:val="24"/>
-          <w:lang w:eastAsia="pt-BR"/>
-        </w:rPr>
-        <w:t xml:space="preserve">Objetivos </w:t>
-      </w:r>
-      <w:proofErr w:type="spellStart"/>
-      <w:r>
-        <w:rPr>
-          <w:rFonts w:ascii="Times New Roman" w:eastAsia="Times New Roman" w:hAnsi="Times New Roman" w:cs="Times New Roman"/>
-          <w:color w:val="000000"/>
-          <w:sz w:val="24"/>
-          <w:szCs w:val="24"/>
-          <w:lang w:eastAsia="pt-BR"/>
-        </w:rPr>
-        <w:t>Especícos</w:t>
-      </w:r>
-      <w:proofErr w:type="spellEnd"/>
+          <w:b/>
+          <w:color w:val="000000"/>
+          <w:sz w:val="32"/>
+          <w:szCs w:val="32"/>
+          <w:lang w:eastAsia="pt-BR"/>
+        </w:rPr>
+        <w:t>Objetivo Geral</w:t>
+      </w:r>
     </w:p>
     <w:p>
       <w:pPr>
         <w:spacing w:after="100" w:line="240" w:lineRule="auto"/>
-        <w:rPr>
-          <w:rFonts w:ascii="Times New Roman" w:eastAsia="Times New Roman" w:hAnsi="Times New Roman" w:cs="Times New Roman"/>
-          <w:sz w:val="24"/>
-          <w:szCs w:val="24"/>
+        <w:ind w:firstLine="298"/>
+        <w:rPr>
+          <w:rFonts w:ascii="Times New Roman" w:eastAsia="Times New Roman" w:hAnsi="Times New Roman" w:cs="Times New Roman"/>
+          <w:color w:val="000000"/>
+          <w:sz w:val="28"/>
+          <w:szCs w:val="28"/>
           <w:lang w:eastAsia="pt-BR"/>
         </w:rPr>
       </w:pPr>
@@ -157,16 +189,127 @@
         <w:rPr>
           <w:rFonts w:ascii="Times New Roman" w:eastAsia="Times New Roman" w:hAnsi="Times New Roman" w:cs="Times New Roman"/>
           <w:color w:val="000000"/>
-          <w:sz w:val="20"/>
-          <w:szCs w:val="20"/>
-          <w:lang w:eastAsia="pt-BR"/>
-        </w:rPr>
-        <w:t>• Criar um plano de testes condizente com as características dos sistemas alvos selecionados;</w:t>
+          <w:sz w:val="28"/>
+          <w:szCs w:val="28"/>
+          <w:lang w:eastAsia="pt-BR"/>
+        </w:rPr>
+        <w:t>O objetivo geral do trabalho é i</w:t>
+      </w:r>
+      <w:r>
+        <w:rPr>
+          <w:rFonts w:ascii="Times New Roman" w:eastAsia="Times New Roman" w:hAnsi="Times New Roman" w:cs="Times New Roman"/>
+          <w:color w:val="000000"/>
+          <w:sz w:val="28"/>
+          <w:szCs w:val="28"/>
+          <w:lang w:eastAsia="pt-BR"/>
+        </w:rPr>
+        <w:t xml:space="preserve">dentificar pontos vulneráveis na estrutura </w:t>
+      </w:r>
+      <w:r>
+        <w:rPr>
+          <w:rFonts w:ascii="Times New Roman" w:eastAsia="Times New Roman" w:hAnsi="Times New Roman" w:cs="Times New Roman"/>
+          <w:color w:val="000000"/>
+          <w:sz w:val="28"/>
+          <w:szCs w:val="28"/>
+          <w:lang w:eastAsia="pt-BR"/>
+        </w:rPr>
+        <w:t>de segurança do</w:t>
+      </w:r>
+      <w:r>
+        <w:rPr>
+          <w:rFonts w:ascii="Times New Roman" w:eastAsia="Times New Roman" w:hAnsi="Times New Roman" w:cs="Times New Roman"/>
+          <w:color w:val="000000"/>
+          <w:sz w:val="28"/>
+          <w:szCs w:val="28"/>
+          <w:lang w:eastAsia="pt-BR"/>
+        </w:rPr>
+        <w:t xml:space="preserve"> </w:t>
+      </w:r>
+      <w:r>
+        <w:rPr>
+          <w:rFonts w:ascii="Times New Roman" w:eastAsia="Times New Roman" w:hAnsi="Times New Roman" w:cs="Times New Roman"/>
+          <w:color w:val="000000"/>
+          <w:sz w:val="28"/>
+          <w:szCs w:val="28"/>
+          <w:lang w:eastAsia="pt-BR"/>
+        </w:rPr>
+        <w:t>sistema computacional</w:t>
+      </w:r>
+      <w:r>
+        <w:rPr>
+          <w:rFonts w:ascii="Times New Roman" w:eastAsia="Times New Roman" w:hAnsi="Times New Roman" w:cs="Times New Roman"/>
+          <w:color w:val="000000"/>
+          <w:sz w:val="28"/>
+          <w:szCs w:val="28"/>
+          <w:lang w:eastAsia="pt-BR"/>
+        </w:rPr>
+        <w:t xml:space="preserve"> do IFPE</w:t>
+      </w:r>
+      <w:r>
+        <w:rPr>
+          <w:rFonts w:ascii="Times New Roman" w:eastAsia="Times New Roman" w:hAnsi="Times New Roman" w:cs="Times New Roman"/>
+          <w:color w:val="000000"/>
+          <w:sz w:val="28"/>
+          <w:szCs w:val="28"/>
+          <w:lang w:eastAsia="pt-BR"/>
+        </w:rPr>
+        <w:t xml:space="preserve"> </w:t>
+      </w:r>
+      <w:r>
+        <w:rPr>
+          <w:rFonts w:ascii="Times New Roman" w:eastAsia="Times New Roman" w:hAnsi="Times New Roman" w:cs="Times New Roman"/>
+          <w:color w:val="000000"/>
+          <w:sz w:val="28"/>
+          <w:szCs w:val="28"/>
+          <w:lang w:eastAsia="pt-BR"/>
+        </w:rPr>
+        <w:t xml:space="preserve">escolhido para os testes, </w:t>
+      </w:r>
+      <w:r>
+        <w:rPr>
+          <w:rFonts w:ascii="Times New Roman" w:eastAsia="Times New Roman" w:hAnsi="Times New Roman" w:cs="Times New Roman"/>
+          <w:color w:val="000000"/>
+          <w:sz w:val="28"/>
+          <w:szCs w:val="28"/>
+          <w:lang w:eastAsia="pt-BR"/>
+        </w:rPr>
+        <w:t xml:space="preserve">usando técnicas e ferramentas </w:t>
+      </w:r>
+      <w:r>
+        <w:rPr>
+          <w:rFonts w:ascii="Times New Roman" w:eastAsia="Times New Roman" w:hAnsi="Times New Roman" w:cs="Times New Roman"/>
+          <w:color w:val="000000"/>
+          <w:sz w:val="28"/>
+          <w:szCs w:val="28"/>
+          <w:lang w:eastAsia="pt-BR"/>
+        </w:rPr>
+        <w:t>especí</w:t>
+      </w:r>
+      <w:r>
+        <w:rPr>
+          <w:rFonts w:ascii="Times New Roman" w:eastAsia="Times New Roman" w:hAnsi="Times New Roman" w:cs="Times New Roman"/>
+          <w:color w:val="000000"/>
+          <w:sz w:val="28"/>
+          <w:szCs w:val="28"/>
+          <w:lang w:eastAsia="pt-BR"/>
+        </w:rPr>
+        <w:t>ficas para Pentest</w:t>
+      </w:r>
+      <w:r>
+        <w:rPr>
+          <w:rFonts w:ascii="Times New Roman" w:eastAsia="Times New Roman" w:hAnsi="Times New Roman" w:cs="Times New Roman"/>
+          <w:color w:val="000000"/>
+          <w:sz w:val="28"/>
+          <w:szCs w:val="28"/>
+          <w:lang w:eastAsia="pt-BR"/>
+        </w:rPr>
+        <w:t>.</w:t>
       </w:r>
     </w:p>
     <w:p>
       <w:pPr>
         <w:spacing w:after="100" w:line="240" w:lineRule="auto"/>
+        <w:ind w:firstLine="298"/>
         <w:rPr>
           <w:rFonts w:ascii="Times New Roman" w:eastAsia="Times New Roman" w:hAnsi="Times New Roman" w:cs="Times New Roman"/>
           <w:sz w:val="24"/>
@@ -174,51 +317,325 @@
           <w:lang w:eastAsia="pt-BR"/>
         </w:rPr>
       </w:pPr>
-      <w:r>
-        <w:rPr>
-          <w:rFonts w:ascii="Times New Roman" w:eastAsia="Times New Roman" w:hAnsi="Times New Roman" w:cs="Times New Roman"/>
-          <w:color w:val="000000"/>
-          <w:sz w:val="20"/>
-          <w:szCs w:val="20"/>
-          <w:lang w:eastAsia="pt-BR"/>
-        </w:rPr>
-        <w:t>• Elaborar um ambiente de testes, espelhando o ambiente real, especificamente para manipular as entradas de dados dos sistemas a serem avaliados;</w:t>
-      </w:r>
     </w:p>
     <w:p>
       <w:pPr>
         <w:spacing w:after="100" w:line="240" w:lineRule="auto"/>
         <w:rPr>
           <w:rFonts w:ascii="Times New Roman" w:eastAsia="Times New Roman" w:hAnsi="Times New Roman" w:cs="Times New Roman"/>
+          <w:b/>
+          <w:color w:val="000000"/>
+          <w:sz w:val="32"/>
+          <w:szCs w:val="32"/>
+          <w:lang w:eastAsia="pt-BR"/>
+        </w:rPr>
+      </w:pPr>
+      <w:r>
+        <w:rPr>
+          <w:rFonts w:ascii="Times New Roman" w:eastAsia="Times New Roman" w:hAnsi="Times New Roman" w:cs="Times New Roman"/>
+          <w:b/>
+          <w:color w:val="000000"/>
+          <w:sz w:val="32"/>
+          <w:szCs w:val="32"/>
+          <w:lang w:eastAsia="pt-BR"/>
+        </w:rPr>
+        <w:t>Objetivos Especí</w:t>
+      </w:r>
+      <w:r>
+        <w:rPr>
+          <w:rFonts w:ascii="Times New Roman" w:eastAsia="Times New Roman" w:hAnsi="Times New Roman" w:cs="Times New Roman"/>
+          <w:b/>
+          <w:color w:val="000000"/>
+          <w:sz w:val="32"/>
+          <w:szCs w:val="32"/>
+          <w:lang w:eastAsia="pt-BR"/>
+        </w:rPr>
+        <w:t>fi</w:t>
+      </w:r>
+      <w:r>
+        <w:rPr>
+          <w:rFonts w:ascii="Times New Roman" w:eastAsia="Times New Roman" w:hAnsi="Times New Roman" w:cs="Times New Roman"/>
+          <w:b/>
+          <w:color w:val="000000"/>
+          <w:sz w:val="32"/>
+          <w:szCs w:val="32"/>
+          <w:lang w:eastAsia="pt-BR"/>
+        </w:rPr>
+        <w:t>cos</w:t>
+      </w:r>
+    </w:p>
+    <w:p>
+      <w:pPr>
+        <w:spacing w:after="100" w:line="240" w:lineRule="auto"/>
+        <w:rPr>
+          <w:rFonts w:ascii="Times New Roman" w:eastAsia="Times New Roman" w:hAnsi="Times New Roman" w:cs="Times New Roman"/>
+          <w:color w:val="000000"/>
+          <w:sz w:val="28"/>
+          <w:szCs w:val="28"/>
+          <w:lang w:eastAsia="pt-BR"/>
+        </w:rPr>
+      </w:pPr>
+      <w:r>
+        <w:rPr>
+          <w:rFonts w:ascii="Times New Roman" w:eastAsia="Times New Roman" w:hAnsi="Times New Roman" w:cs="Times New Roman"/>
+          <w:color w:val="000000"/>
+          <w:sz w:val="28"/>
+          <w:szCs w:val="28"/>
+          <w:lang w:eastAsia="pt-BR"/>
+        </w:rPr>
+        <w:t xml:space="preserve">Para atender o objetivo proposto existe uma série de passos a serem realizados, o primeiro </w:t>
+      </w:r>
+      <w:r>
+        <w:rPr>
+          <w:rFonts w:ascii="Times New Roman" w:eastAsia="Times New Roman" w:hAnsi="Times New Roman" w:cs="Times New Roman"/>
+          <w:color w:val="000000"/>
+          <w:sz w:val="28"/>
+          <w:szCs w:val="28"/>
+          <w:lang w:eastAsia="pt-BR"/>
+        </w:rPr>
+        <w:t xml:space="preserve">passo </w:t>
+      </w:r>
+      <w:r>
+        <w:rPr>
+          <w:rFonts w:ascii="Times New Roman" w:eastAsia="Times New Roman" w:hAnsi="Times New Roman" w:cs="Times New Roman"/>
+          <w:color w:val="000000"/>
+          <w:sz w:val="28"/>
+          <w:szCs w:val="28"/>
+          <w:lang w:eastAsia="pt-BR"/>
+        </w:rPr>
+        <w:t>é elaborar um plano de testes que seja condizente com as características do sistema-alvo para servir como</w:t>
+      </w:r>
+      <w:r>
+        <w:rPr>
+          <w:rFonts w:ascii="Times New Roman" w:eastAsia="Times New Roman" w:hAnsi="Times New Roman" w:cs="Times New Roman"/>
+          <w:color w:val="000000"/>
+          <w:sz w:val="28"/>
+          <w:szCs w:val="28"/>
+          <w:lang w:eastAsia="pt-BR"/>
+        </w:rPr>
+        <w:t xml:space="preserve"> guia das atividades de testes que serão</w:t>
+      </w:r>
+      <w:r>
+        <w:rPr>
+          <w:rFonts w:ascii="Times New Roman" w:eastAsia="Times New Roman" w:hAnsi="Times New Roman" w:cs="Times New Roman"/>
+          <w:color w:val="000000"/>
+          <w:sz w:val="28"/>
+          <w:szCs w:val="28"/>
+          <w:lang w:eastAsia="pt-BR"/>
+        </w:rPr>
+        <w:t xml:space="preserve"> executadas. </w:t>
+      </w:r>
+    </w:p>
+    <w:p>
+      <w:pPr>
+        <w:spacing w:after="100" w:line="240" w:lineRule="auto"/>
+        <w:rPr>
+          <w:rFonts w:ascii="Times New Roman" w:eastAsia="Times New Roman" w:hAnsi="Times New Roman" w:cs="Times New Roman"/>
+          <w:color w:val="000000"/>
+          <w:sz w:val="28"/>
+          <w:szCs w:val="28"/>
+          <w:lang w:eastAsia="pt-BR"/>
+        </w:rPr>
+      </w:pPr>
+      <w:r>
+        <w:rPr>
+          <w:rFonts w:ascii="Times New Roman" w:eastAsia="Times New Roman" w:hAnsi="Times New Roman" w:cs="Times New Roman"/>
+          <w:color w:val="000000"/>
+          <w:sz w:val="28"/>
+          <w:szCs w:val="28"/>
+          <w:lang w:eastAsia="pt-BR"/>
+        </w:rPr>
+        <w:t>Feito isso, deve-se ser criado um ambiente de testes que seja uma cópia do sistema real e que seja livre para sofrer ataques de forma isolada do sistema em produção. Após a criação do ambiente,</w:t>
+      </w:r>
+      <w:r>
+        <w:rPr>
+          <w:rFonts w:ascii="Times New Roman" w:eastAsia="Times New Roman" w:hAnsi="Times New Roman" w:cs="Times New Roman"/>
+          <w:color w:val="000000"/>
+          <w:sz w:val="28"/>
+          <w:szCs w:val="28"/>
+          <w:lang w:eastAsia="pt-BR"/>
+        </w:rPr>
+        <w:t xml:space="preserve"> vai ser realizada</w:t>
+      </w:r>
+      <w:r>
+        <w:rPr>
+          <w:rFonts w:ascii="Times New Roman" w:eastAsia="Times New Roman" w:hAnsi="Times New Roman" w:cs="Times New Roman"/>
+          <w:color w:val="000000"/>
+          <w:sz w:val="28"/>
+          <w:szCs w:val="28"/>
+          <w:lang w:eastAsia="pt-BR"/>
+        </w:rPr>
+        <w:t xml:space="preserve"> toda a bateria de testes de intrusão </w:t>
+      </w:r>
+      <w:r>
+        <w:rPr>
+          <w:rFonts w:ascii="Times New Roman" w:eastAsia="Times New Roman" w:hAnsi="Times New Roman" w:cs="Times New Roman"/>
+          <w:color w:val="000000"/>
+          <w:sz w:val="28"/>
+          <w:szCs w:val="28"/>
+          <w:lang w:eastAsia="pt-BR"/>
+        </w:rPr>
+        <w:t>no sistema-alvo.</w:t>
+      </w:r>
+    </w:p>
+    <w:p>
+      <w:pPr>
+        <w:spacing w:after="100" w:line="240" w:lineRule="auto"/>
+        <w:rPr>
+          <w:sz w:val="28"/>
+          <w:szCs w:val="28"/>
+        </w:rPr>
+      </w:pPr>
+      <w:r>
+        <w:rPr>
+          <w:rFonts w:ascii="Times New Roman" w:eastAsia="Times New Roman" w:hAnsi="Times New Roman" w:cs="Times New Roman"/>
+          <w:color w:val="000000"/>
+          <w:sz w:val="28"/>
+          <w:szCs w:val="28"/>
+          <w:lang w:eastAsia="pt-BR"/>
+        </w:rPr>
+        <w:t xml:space="preserve">Por fim, todos os artefatos produzidos </w:t>
+      </w:r>
+      <w:r>
+        <w:rPr>
+          <w:rFonts w:ascii="Times New Roman" w:eastAsia="Times New Roman" w:hAnsi="Times New Roman" w:cs="Times New Roman"/>
+          <w:color w:val="000000"/>
+          <w:sz w:val="28"/>
+          <w:szCs w:val="28"/>
+          <w:lang w:eastAsia="pt-BR"/>
+        </w:rPr>
+        <w:t xml:space="preserve">no passo anterior </w:t>
+      </w:r>
+      <w:r>
+        <w:rPr>
+          <w:rFonts w:ascii="Times New Roman" w:eastAsia="Times New Roman" w:hAnsi="Times New Roman" w:cs="Times New Roman"/>
+          <w:color w:val="000000"/>
+          <w:sz w:val="28"/>
+          <w:szCs w:val="28"/>
+          <w:lang w:eastAsia="pt-BR"/>
+        </w:rPr>
+        <w:t>ser</w:t>
+      </w:r>
+      <w:r>
+        <w:rPr>
+          <w:rFonts w:ascii="Times New Roman" w:eastAsia="Times New Roman" w:hAnsi="Times New Roman" w:cs="Times New Roman"/>
+          <w:color w:val="000000"/>
+          <w:sz w:val="28"/>
+          <w:szCs w:val="28"/>
+          <w:lang w:eastAsia="pt-BR"/>
+        </w:rPr>
+        <w:t>ão</w:t>
+      </w:r>
+      <w:r>
+        <w:rPr>
+          <w:rFonts w:ascii="Times New Roman" w:eastAsia="Times New Roman" w:hAnsi="Times New Roman" w:cs="Times New Roman"/>
+          <w:color w:val="000000"/>
+          <w:sz w:val="28"/>
+          <w:szCs w:val="28"/>
+          <w:lang w:eastAsia="pt-BR"/>
+        </w:rPr>
+        <w:t xml:space="preserve"> analisados para que </w:t>
+      </w:r>
+      <w:r>
+        <w:rPr>
+          <w:rFonts w:ascii="Times New Roman" w:eastAsia="Times New Roman" w:hAnsi="Times New Roman" w:cs="Times New Roman"/>
+          <w:color w:val="000000"/>
+          <w:sz w:val="28"/>
+          <w:szCs w:val="28"/>
+          <w:lang w:eastAsia="pt-BR"/>
+        </w:rPr>
+        <w:t xml:space="preserve">as vulnerabilidades encontradas </w:t>
+      </w:r>
+      <w:r>
+        <w:rPr>
+          <w:rFonts w:ascii="Times New Roman" w:eastAsia="Times New Roman" w:hAnsi="Times New Roman" w:cs="Times New Roman"/>
+          <w:color w:val="000000"/>
+          <w:sz w:val="28"/>
+          <w:szCs w:val="28"/>
+          <w:lang w:eastAsia="pt-BR"/>
+        </w:rPr>
+        <w:t>sejam</w:t>
+      </w:r>
+      <w:r>
+        <w:rPr>
+          <w:rFonts w:ascii="Times New Roman" w:eastAsia="Times New Roman" w:hAnsi="Times New Roman" w:cs="Times New Roman"/>
+          <w:color w:val="000000"/>
+          <w:sz w:val="28"/>
+          <w:szCs w:val="28"/>
+          <w:lang w:eastAsia="pt-BR"/>
+        </w:rPr>
+        <w:t xml:space="preserve"> elucida</w:t>
+      </w:r>
+      <w:r>
+        <w:rPr>
+          <w:rFonts w:ascii="Times New Roman" w:eastAsia="Times New Roman" w:hAnsi="Times New Roman" w:cs="Times New Roman"/>
+          <w:color w:val="000000"/>
+          <w:sz w:val="28"/>
+          <w:szCs w:val="28"/>
+          <w:lang w:eastAsia="pt-BR"/>
+        </w:rPr>
+        <w:t>da</w:t>
+      </w:r>
+      <w:r>
+        <w:rPr>
+          <w:rFonts w:ascii="Times New Roman" w:eastAsia="Times New Roman" w:hAnsi="Times New Roman" w:cs="Times New Roman"/>
+          <w:color w:val="000000"/>
+          <w:sz w:val="28"/>
+          <w:szCs w:val="28"/>
+          <w:lang w:eastAsia="pt-BR"/>
+        </w:rPr>
+        <w:t xml:space="preserve">s </w:t>
+      </w:r>
+      <w:r>
+        <w:rPr>
+          <w:rFonts w:ascii="Times New Roman" w:eastAsia="Times New Roman" w:hAnsi="Times New Roman" w:cs="Times New Roman"/>
+          <w:color w:val="000000"/>
+          <w:sz w:val="28"/>
+          <w:szCs w:val="28"/>
+          <w:lang w:eastAsia="pt-BR"/>
+        </w:rPr>
+        <w:t xml:space="preserve">e as possíveis brechas encontradas </w:t>
+      </w:r>
+      <w:r>
+        <w:rPr>
+          <w:rFonts w:ascii="Times New Roman" w:eastAsia="Times New Roman" w:hAnsi="Times New Roman" w:cs="Times New Roman"/>
+          <w:color w:val="000000"/>
+          <w:sz w:val="28"/>
+          <w:szCs w:val="28"/>
+          <w:lang w:eastAsia="pt-BR"/>
+        </w:rPr>
+        <w:t xml:space="preserve">possam ser </w:t>
+      </w:r>
+      <w:r>
+        <w:rPr>
+          <w:rFonts w:ascii="Times New Roman" w:eastAsia="Times New Roman" w:hAnsi="Times New Roman" w:cs="Times New Roman"/>
+          <w:color w:val="000000"/>
+          <w:sz w:val="28"/>
+          <w:szCs w:val="28"/>
+          <w:lang w:eastAsia="pt-BR"/>
+        </w:rPr>
+        <w:t>corrigida</w:t>
+      </w:r>
+      <w:bookmarkStart w:id="0" w:name="_GoBack"/>
+      <w:bookmarkEnd w:id="0"/>
+      <w:r>
+        <w:rPr>
+          <w:rFonts w:ascii="Times New Roman" w:eastAsia="Times New Roman" w:hAnsi="Times New Roman" w:cs="Times New Roman"/>
+          <w:color w:val="000000"/>
+          <w:sz w:val="28"/>
+          <w:szCs w:val="28"/>
+          <w:lang w:eastAsia="pt-BR"/>
+        </w:rPr>
+        <w:t>s posteriormente.</w:t>
+      </w:r>
+    </w:p>
+    <w:p>
+      <w:pPr>
+        <w:rPr>
           <w:sz w:val="24"/>
           <w:szCs w:val="24"/>
-          <w:lang w:eastAsia="pt-BR"/>
         </w:rPr>
       </w:pPr>
-      <w:r>
-        <w:rPr>
-          <w:rFonts w:ascii="Times New Roman" w:eastAsia="Times New Roman" w:hAnsi="Times New Roman" w:cs="Times New Roman"/>
-          <w:color w:val="000000"/>
-          <w:sz w:val="20"/>
-          <w:szCs w:val="20"/>
-          <w:lang w:eastAsia="pt-BR"/>
-        </w:rPr>
-        <w:t>• Realizar testes de penetração para identificar e explorar as vulnerabilidades de sistemas computacionais do IFPE;</w:t>
-      </w:r>
-    </w:p>
-    <w:p>
-      <w:r>
-        <w:rPr>
-          <w:rFonts w:ascii="Times New Roman" w:eastAsia="Times New Roman" w:hAnsi="Times New Roman" w:cs="Times New Roman"/>
-          <w:color w:val="000000"/>
-          <w:sz w:val="20"/>
-          <w:szCs w:val="20"/>
-          <w:lang w:eastAsia="pt-BR"/>
-        </w:rPr>
-        <w:t>• Relatar as vulnerabilidades encontradas, os riscos e possíveis danos causados por elas.</w:t>
-      </w:r>
-      <w:bookmarkStart w:id="0" w:name="_GoBack"/>
-      <w:bookmarkEnd w:id="0"/>
     </w:p>
     <w:sectPr>
       <w:pgSz w:w="11906" w:h="16838"/>

</xml_diff>